<commit_message>
change urls to point to traquito/WsprEncoded* libraries
</commit_message>
<xml_diff>
--- a/U4BProtocol_v1.1.docx
+++ b/U4BProtocol_v1.1.docx
@@ -15,7 +15,38 @@
       <w:bookmarkEnd w:id="0"/>
       <w:r>
         <w:rPr/>
-        <w:t>U4BProtocol &amp;WsprEncoded C/Python Libraries Specification</w:t>
+        <w:t xml:space="preserve">U4BProtocol </w:t>
+      </w:r>
+      <w:r>
+        <w:rPr/>
+        <w:t>Specification</w:t>
+      </w:r>
+    </w:p>
+    <w:p>
+      <w:pPr>
+        <w:pStyle w:val="Heading1"/>
+        <w:bidi w:val="0"/>
+        <w:spacing w:before="240" w:after="120"/>
+        <w:ind w:hanging="0" w:start="0"/>
+        <w:jc w:val="start"/>
+        <w:rPr>
+          <w:sz w:val="40"/>
+          <w:szCs w:val="40"/>
+        </w:rPr>
+      </w:pPr>
+      <w:r>
+        <w:rPr>
+          <w:sz w:val="40"/>
+          <w:szCs w:val="40"/>
+        </w:rPr>
+        <w:t xml:space="preserve">w/references to WsprEncoded </w:t>
+      </w:r>
+      <w:r>
+        <w:rPr>
+          <w:sz w:val="40"/>
+          <w:szCs w:val="40"/>
+        </w:rPr>
+        <w:t xml:space="preserve">C/Python Libraries </w:t>
       </w:r>
     </w:p>
     <w:p>
@@ -114,6 +145,11 @@
                 <w:rStyle w:val="IndexLink"/>
               </w:rPr>
               <w:t>U4BProtocol &amp;WsprEncoded C/Python Libraries Specification</w:t>
+            </w:r>
+            <w:r>
+              <w:rPr>
+                <w:rStyle w:val="IndexLink"/>
+              </w:rPr>
               <w:tab/>
               <w:t>1</w:t>
             </w:r>
@@ -3268,28 +3304,12 @@
         <w:jc w:val="start"/>
         <w:rPr/>
       </w:pPr>
-      <w:hyperlink r:id="rId5">
-        <w:r>
-          <w:rPr>
-            <w:rStyle w:val="Hyperlink"/>
-          </w:rPr>
-          <w:t>https://github.com/knormoyle/WsprEncoded/discussions</w:t>
-        </w:r>
-      </w:hyperlink>
-    </w:p>
-    <w:p>
-      <w:pPr>
-        <w:pStyle w:val="BodyText"/>
-        <w:bidi w:val="0"/>
-        <w:jc w:val="start"/>
-        <w:rPr/>
-      </w:pPr>
       <w:hyperlink r:id="rId6">
         <w:r>
           <w:rPr>
             <w:rStyle w:val="Hyperlink"/>
           </w:rPr>
-          <w:t>https://github.com/knormoyle/WsprEncoded/issues</w:t>
+          <w:t>https://github.com/traquito/WsprEncoded</w:t>
         </w:r>
       </w:hyperlink>
     </w:p>
@@ -3300,46 +3320,53 @@
         <w:jc w:val="start"/>
         <w:rPr/>
       </w:pPr>
-      <w:r>
-        <w:rPr/>
-        <w:t>Do not assume knormoyle is expert-level software engineer. Expert-level feedback/information is desired, you may need to explain why “you know something should be this way”. Novice-level feedback/information is also encouraged..i.e. “I can’t understand this or this”.</w:t>
-        <w:br/>
-        <w:br/>
-        <w:t>The intent is easy understanding by non-English speakers. It may take some time to get to a good spec, so revisions may happen more quickly during 2025.</w:t>
-      </w:r>
-    </w:p>
-    <w:p>
-      <w:pPr>
-        <w:pStyle w:val="Heading1"/>
-        <w:bidi w:val="0"/>
-        <w:ind w:hanging="0" w:start="0"/>
-        <w:jc w:val="start"/>
-        <w:rPr/>
-      </w:pPr>
-      <w:bookmarkStart w:id="2" w:name="__RefHeading___Toc2115_1057631513"/>
-      <w:bookmarkEnd w:id="2"/>
-      <w:r>
-        <w:rPr/>
-        <w:t>Updates</w:t>
-      </w:r>
-    </w:p>
-    <w:p>
-      <w:pPr>
-        <w:pStyle w:val="BodyText"/>
-        <w:bidi w:val="0"/>
-        <w:jc w:val="start"/>
-        <w:rPr/>
-      </w:pPr>
-      <w:r>
-        <w:rPr/>
-        <w:t xml:space="preserve">V1.1 Initial release at the current repo: </w:t>
-      </w:r>
       <w:hyperlink r:id="rId7">
         <w:r>
           <w:rPr>
             <w:rStyle w:val="Hyperlink"/>
           </w:rPr>
-          <w:t>https://github.com/knormoyle/WsprEncoded</w:t>
+          <w:t>https://github.com/traquito/WsprEncodedPython</w:t>
+        </w:r>
+      </w:hyperlink>
+      <w:r>
+        <w:rPr/>
+        <w:br/>
+        <w:br/>
+        <w:t>The intent is easy understanding by non-English speakers. It may take some time to get to a good spec, so revisions may happen more quickly during 2025.</w:t>
+      </w:r>
+    </w:p>
+    <w:p>
+      <w:pPr>
+        <w:pStyle w:val="Heading1"/>
+        <w:bidi w:val="0"/>
+        <w:ind w:hanging="0" w:start="0"/>
+        <w:jc w:val="start"/>
+        <w:rPr/>
+      </w:pPr>
+      <w:bookmarkStart w:id="2" w:name="__RefHeading___Toc2115_1057631513"/>
+      <w:bookmarkEnd w:id="2"/>
+      <w:r>
+        <w:rPr/>
+        <w:t>Updates</w:t>
+      </w:r>
+    </w:p>
+    <w:p>
+      <w:pPr>
+        <w:pStyle w:val="BodyText"/>
+        <w:bidi w:val="0"/>
+        <w:jc w:val="start"/>
+        <w:rPr/>
+      </w:pPr>
+      <w:r>
+        <w:rPr/>
+        <w:t xml:space="preserve">V1.1 Initial release at the current repo: </w:t>
+      </w:r>
+      <w:hyperlink r:id="rId8">
+        <w:r>
+          <w:rPr>
+            <w:rStyle w:val="Hyperlink"/>
+          </w:rPr>
+          <w:t>https://github.com/knormoyle/U4BProtocol</w:t>
         </w:r>
       </w:hyperlink>
     </w:p>
@@ -3468,23 +3495,26 @@
         </w:rPr>
         <w:t xml:space="preserve">  </w:t>
       </w:r>
-      <w:hyperlink r:id="rId8">
+      <w:hyperlink r:id="rId9">
         <w:r>
           <w:rPr>
             <w:rStyle w:val="Hyperlink"/>
             <w:b w:val="false"/>
             <w:bCs w:val="false"/>
           </w:rPr>
-          <w:t>https://github.com/knormoyle/U4BProtocol</w:t>
+          <w:t>https://github.com/traquito/WsprEncoded</w:t>
         </w:r>
       </w:hyperlink>
-      <w:r>
-        <w:rPr>
-          <w:b w:val="false"/>
-          <w:bCs w:val="false"/>
-        </w:rPr>
-        <w:t xml:space="preserve">  </w:t>
-      </w:r>
+      <w:hyperlink r:id="rId10">
+        <w:r>
+          <w:rPr>
+            <w:rStyle w:val="Hyperlink"/>
+            <w:b w:val="false"/>
+            <w:bCs w:val="false"/>
+          </w:rPr>
+          <w:t xml:space="preserve"> </w:t>
+        </w:r>
+      </w:hyperlink>
       <w:r>
         <w:rPr/>
         <w:t>to simplify implementation of the protocol.</w:t>
@@ -3501,7 +3531,7 @@
         <w:rPr/>
         <w:t xml:space="preserve">Contributions, modifications and extensions are encouraged and merges will be accepted via </w:t>
       </w:r>
-      <w:hyperlink r:id="rId9">
+      <w:hyperlink r:id="rId11">
         <w:r>
           <w:rPr>
             <w:rStyle w:val="Hyperlink"/>
@@ -15733,9 +15763,9 @@
         </w:tblCellMar>
       </w:tblPr>
       <w:tblGrid>
-        <w:gridCol w:w="519"/>
+        <w:gridCol w:w="518"/>
         <w:gridCol w:w="1367"/>
-        <w:gridCol w:w="1573"/>
+        <w:gridCol w:w="1574"/>
       </w:tblGrid>
       <w:tr>
         <w:trPr>
@@ -15743,7 +15773,7 @@
         </w:trPr>
         <w:tc>
           <w:tcPr>
-            <w:tcW w:w="519" w:type="dxa"/>
+            <w:tcW w:w="518" w:type="dxa"/>
             <w:tcBorders/>
             <w:vAlign w:val="center"/>
           </w:tcPr>
@@ -15783,7 +15813,7 @@
         </w:tc>
         <w:tc>
           <w:tcPr>
-            <w:tcW w:w="1573" w:type="dxa"/>
+            <w:tcW w:w="1574" w:type="dxa"/>
             <w:tcBorders/>
             <w:vAlign w:val="center"/>
           </w:tcPr>
@@ -15806,7 +15836,7 @@
         <w:trPr/>
         <w:tc>
           <w:tcPr>
-            <w:tcW w:w="519" w:type="dxa"/>
+            <w:tcW w:w="518" w:type="dxa"/>
             <w:tcBorders/>
             <w:vAlign w:val="center"/>
           </w:tcPr>
@@ -15848,7 +15878,7 @@
         </w:tc>
         <w:tc>
           <w:tcPr>
-            <w:tcW w:w="1573" w:type="dxa"/>
+            <w:tcW w:w="1574" w:type="dxa"/>
             <w:tcBorders/>
             <w:vAlign w:val="center"/>
           </w:tcPr>
@@ -15872,7 +15902,7 @@
         <w:trPr/>
         <w:tc>
           <w:tcPr>
-            <w:tcW w:w="519" w:type="dxa"/>
+            <w:tcW w:w="518" w:type="dxa"/>
             <w:tcBorders/>
             <w:vAlign w:val="center"/>
           </w:tcPr>
@@ -15914,7 +15944,7 @@
         </w:tc>
         <w:tc>
           <w:tcPr>
-            <w:tcW w:w="1573" w:type="dxa"/>
+            <w:tcW w:w="1574" w:type="dxa"/>
             <w:tcBorders/>
             <w:vAlign w:val="center"/>
           </w:tcPr>
@@ -15938,7 +15968,7 @@
         <w:trPr/>
         <w:tc>
           <w:tcPr>
-            <w:tcW w:w="519" w:type="dxa"/>
+            <w:tcW w:w="518" w:type="dxa"/>
             <w:tcBorders/>
             <w:vAlign w:val="center"/>
           </w:tcPr>
@@ -15980,7 +16010,7 @@
         </w:tc>
         <w:tc>
           <w:tcPr>
-            <w:tcW w:w="1573" w:type="dxa"/>
+            <w:tcW w:w="1574" w:type="dxa"/>
             <w:tcBorders/>
             <w:vAlign w:val="center"/>
           </w:tcPr>
@@ -16004,7 +16034,7 @@
         <w:trPr/>
         <w:tc>
           <w:tcPr>
-            <w:tcW w:w="519" w:type="dxa"/>
+            <w:tcW w:w="518" w:type="dxa"/>
             <w:tcBorders/>
             <w:vAlign w:val="center"/>
           </w:tcPr>
@@ -16046,7 +16076,7 @@
         </w:tc>
         <w:tc>
           <w:tcPr>
-            <w:tcW w:w="1573" w:type="dxa"/>
+            <w:tcW w:w="1574" w:type="dxa"/>
             <w:tcBorders/>
             <w:vAlign w:val="center"/>
           </w:tcPr>
@@ -16070,7 +16100,7 @@
         <w:trPr/>
         <w:tc>
           <w:tcPr>
-            <w:tcW w:w="519" w:type="dxa"/>
+            <w:tcW w:w="518" w:type="dxa"/>
             <w:tcBorders/>
             <w:vAlign w:val="center"/>
           </w:tcPr>
@@ -16112,7 +16142,7 @@
         </w:tc>
         <w:tc>
           <w:tcPr>
-            <w:tcW w:w="1573" w:type="dxa"/>
+            <w:tcW w:w="1574" w:type="dxa"/>
             <w:tcBorders/>
             <w:vAlign w:val="center"/>
           </w:tcPr>
@@ -30848,7 +30878,7 @@
     <w:pPr>
       <w:widowControl/>
       <w:suppressAutoHyphens w:val="true"/>
-      <w:overflowPunct w:val="true"/>
+      <w:overflowPunct w:val="false"/>
       <w:bidi w:val="0"/>
       <w:spacing w:before="0" w:after="0"/>
       <w:jc w:val="start"/>

</xml_diff>